<commit_message>
new diagrams, updates to README.md
</commit_message>
<xml_diff>
--- a/diagrams/web_app_scenarios.docx
+++ b/diagrams/web_app_scenarios.docx
@@ -86,14 +86,56 @@
           <w:b/>
           <w:bCs/>
         </w:rPr>
-        <w:t xml:space="preserve">UC01 – </w:t>
+        <w:t>Zobrazení film</w:t>
       </w:r>
       <w:r>
         <w:rPr>
           <w:b/>
           <w:bCs/>
         </w:rPr>
-        <w:t>Zobrazení listu filmů</w:t>
+        <w:t>ů</w:t>
+      </w:r>
+      <w:r>
+        <w:rPr>
+          <w:b/>
+          <w:bCs/>
+        </w:rPr>
+        <w:t xml:space="preserve"> </w:t>
+      </w:r>
+      <w:r>
+        <w:rPr>
+          <w:b/>
+          <w:bCs/>
+        </w:rPr>
+        <w:t>–</w:t>
+      </w:r>
+      <w:r>
+        <w:rPr>
+          <w:b/>
+          <w:bCs/>
+        </w:rPr>
+        <w:t xml:space="preserve"> (Show</w:t>
+      </w:r>
+      <w:r>
+        <w:rPr>
+          <w:b/>
+          <w:bCs/>
+        </w:rPr>
+        <w:t xml:space="preserve"> </w:t>
+      </w:r>
+      <w:r>
+        <w:rPr>
+          <w:b/>
+          <w:bCs/>
+        </w:rPr>
+        <w:t>M</w:t>
+      </w:r>
+      <w:r>
+        <w:rPr>
+          <w:b/>
+          <w:bCs/>
+        </w:rPr>
+        <w:t>ovies)</w:t>
       </w:r>
     </w:p>
     <w:p>
@@ -124,7 +166,22 @@
         <w:t xml:space="preserve">webové </w:t>
       </w:r>
       <w:r>
-        <w:t>stránce seznam všech dostupných filmů</w:t>
+        <w:t>stránce všech</w:t>
+      </w:r>
+      <w:r>
+        <w:t>ny</w:t>
+      </w:r>
+      <w:r>
+        <w:t xml:space="preserve"> dostupn</w:t>
+      </w:r>
+      <w:r>
+        <w:t>é</w:t>
+      </w:r>
+      <w:r>
+        <w:t xml:space="preserve"> film</w:t>
+      </w:r>
+      <w:r>
+        <w:t>y</w:t>
       </w:r>
       <w:r>
         <w:t>.</w:t>
@@ -219,7 +276,7 @@
           <w:szCs w:val="28"/>
           <w:lang w:val="cs-CZ"/>
         </w:rPr>
-        <w:t xml:space="preserve">UC02 – </w:t>
+        <w:t>Zobrazení recen</w:t>
       </w:r>
       <w:r>
         <w:rPr>
@@ -229,7 +286,27 @@
           <w:szCs w:val="28"/>
           <w:lang w:val="cs-CZ"/>
         </w:rPr>
-        <w:t xml:space="preserve">Zobrazení recenzí </w:t>
+        <w:t>z</w:t>
+      </w:r>
+      <w:r>
+        <w:rPr>
+          <w:b/>
+          <w:bCs/>
+          <w:sz w:val="28"/>
+          <w:szCs w:val="28"/>
+          <w:lang w:val="cs-CZ"/>
+        </w:rPr>
+        <w:t>í</w:t>
+      </w:r>
+      <w:r>
+        <w:rPr>
+          <w:b/>
+          <w:bCs/>
+          <w:sz w:val="28"/>
+          <w:szCs w:val="28"/>
+          <w:lang w:val="cs-CZ"/>
+        </w:rPr>
+        <w:t xml:space="preserve"> </w:t>
       </w:r>
       <w:r>
         <w:rPr>
@@ -251,6 +328,96 @@
         </w:rPr>
         <w:t>filmu</w:t>
       </w:r>
+      <w:r>
+        <w:rPr>
+          <w:b/>
+          <w:bCs/>
+          <w:sz w:val="28"/>
+          <w:szCs w:val="28"/>
+          <w:lang w:val="cs-CZ"/>
+        </w:rPr>
+        <w:t xml:space="preserve"> </w:t>
+      </w:r>
+      <w:r>
+        <w:rPr>
+          <w:b/>
+          <w:bCs/>
+          <w:sz w:val="28"/>
+          <w:szCs w:val="28"/>
+          <w:lang w:val="cs-CZ"/>
+        </w:rPr>
+        <w:t>–</w:t>
+      </w:r>
+      <w:r>
+        <w:rPr>
+          <w:b/>
+          <w:bCs/>
+          <w:sz w:val="28"/>
+          <w:szCs w:val="28"/>
+          <w:lang w:val="cs-CZ"/>
+        </w:rPr>
+        <w:t xml:space="preserve"> (</w:t>
+      </w:r>
+      <w:r>
+        <w:rPr>
+          <w:b/>
+          <w:bCs/>
+          <w:sz w:val="28"/>
+          <w:szCs w:val="28"/>
+          <w:lang w:val="cs-CZ"/>
+        </w:rPr>
+        <w:t xml:space="preserve">Show </w:t>
+      </w:r>
+      <w:r>
+        <w:rPr>
+          <w:b/>
+          <w:bCs/>
+          <w:sz w:val="28"/>
+          <w:szCs w:val="28"/>
+          <w:lang w:val="cs-CZ"/>
+        </w:rPr>
+        <w:t>M</w:t>
+      </w:r>
+      <w:r>
+        <w:rPr>
+          <w:b/>
+          <w:bCs/>
+          <w:sz w:val="28"/>
+          <w:szCs w:val="28"/>
+          <w:lang w:val="cs-CZ"/>
+        </w:rPr>
+        <w:t xml:space="preserve">ovie </w:t>
+      </w:r>
+      <w:r>
+        <w:rPr>
+          <w:b/>
+          <w:bCs/>
+          <w:sz w:val="28"/>
+          <w:szCs w:val="28"/>
+          <w:lang w:val="cs-CZ"/>
+        </w:rPr>
+        <w:t>R</w:t>
+      </w:r>
+      <w:r>
+        <w:rPr>
+          <w:b/>
+          <w:bCs/>
+          <w:sz w:val="28"/>
+          <w:szCs w:val="28"/>
+          <w:lang w:val="cs-CZ"/>
+        </w:rPr>
+        <w:t>eviews</w:t>
+      </w:r>
+      <w:r>
+        <w:rPr>
+          <w:b/>
+          <w:bCs/>
+          <w:sz w:val="28"/>
+          <w:szCs w:val="28"/>
+          <w:lang w:val="cs-CZ"/>
+        </w:rPr>
+        <w:t>)</w:t>
+      </w:r>
     </w:p>
     <w:p>
       <w:pPr>
@@ -265,19 +432,13 @@
         <w:pStyle w:val="Nadpis2-text"/>
       </w:pPr>
       <w:r>
-        <w:t>Uživatel (přihlášený či nepřihlášený) je schopen si zobrazit</w:t>
-      </w:r>
-      <w:r>
-        <w:t xml:space="preserve"> u </w:t>
+        <w:t xml:space="preserve">Uživatel (přihlášený či nepřihlášený) je schopen si zobrazit u </w:t>
       </w:r>
       <w:r>
         <w:t>vybraného</w:t>
       </w:r>
       <w:r>
-        <w:t xml:space="preserve"> filmu všechny recenze</w:t>
-      </w:r>
-      <w:r>
-        <w:t>.</w:t>
+        <w:t xml:space="preserve"> filmu všechny recenze.</w:t>
       </w:r>
     </w:p>
     <w:p>
@@ -356,7 +517,27 @@
           <w:lang w:val="cs-CZ"/>
         </w:rPr>
         <w:lastRenderedPageBreak/>
-        <w:t>UC03 – Přidaní nového filmu</w:t>
+        <w:t xml:space="preserve">Přidání recenze k filmu – (Add </w:t>
+      </w:r>
+      <w:r>
+        <w:rPr>
+          <w:b/>
+          <w:bCs/>
+          <w:sz w:val="28"/>
+          <w:szCs w:val="28"/>
+          <w:lang w:val="cs-CZ"/>
+        </w:rPr>
+        <w:t>R</w:t>
+      </w:r>
+      <w:r>
+        <w:rPr>
+          <w:b/>
+          <w:bCs/>
+          <w:sz w:val="28"/>
+          <w:szCs w:val="28"/>
+          <w:lang w:val="cs-CZ"/>
+        </w:rPr>
+        <w:t>eview)</w:t>
       </w:r>
     </w:p>
     <w:p>
@@ -372,10 +553,7 @@
         <w:pStyle w:val="Nadpis2-text"/>
       </w:pPr>
       <w:r>
-        <w:t xml:space="preserve">Uživatel je schopen </w:t>
-      </w:r>
-      <w:r>
-        <w:t>přidat do systému nový film.</w:t>
+        <w:t>Uživatel je schopen přidat do systému novou recenzi již k existujícímu filmu.</w:t>
       </w:r>
     </w:p>
     <w:p>
@@ -383,10 +561,7 @@
         <w:pStyle w:val="Nadpis2-borec"/>
       </w:pPr>
       <w:r>
-        <w:t xml:space="preserve">Hlavní </w:t>
-      </w:r>
-      <w:r>
-        <w:t>aktér</w:t>
+        <w:t>Hlavní aktér</w:t>
       </w:r>
     </w:p>
     <w:p>
@@ -431,18 +606,6 @@
     </w:p>
     <w:p>
       <w:pPr>
-        <w:pStyle w:val="Nadpis2-text"/>
-        <w:numPr>
-          <w:ilvl w:val="0"/>
-          <w:numId w:val="43"/>
-        </w:numPr>
-      </w:pPr>
-      <w:r>
-        <w:t>Uživatel musí mít roli administrátora</w:t>
-      </w:r>
-    </w:p>
-    <w:p>
-      <w:pPr>
         <w:pStyle w:val="Nadpis2-borec"/>
       </w:pPr>
       <w:r>
@@ -452,16 +615,7 @@
         <w:t xml:space="preserve"> - </w:t>
       </w:r>
       <w:r>
-        <w:t xml:space="preserve">úspěšné </w:t>
-      </w:r>
-      <w:r>
-        <w:t>vložení nového filmu</w:t>
-      </w:r>
-      <w:r>
-        <w:t xml:space="preserve"> </w:t>
-      </w:r>
-      <w:r>
-        <w:t>do systému</w:t>
+        <w:t>úspěšné vložení recenze do systému</w:t>
       </w:r>
     </w:p>
     <w:p>
@@ -472,91 +626,6 @@
           <w:numId w:val="0"/>
         </w:numPr>
       </w:pPr>
-    </w:p>
-    <w:p>
-      <w:pPr>
-        <w:pStyle w:val="Nadpis2-borec"/>
-      </w:pPr>
-      <w:r>
-        <w:t>Alternativní scénáře</w:t>
-      </w:r>
-    </w:p>
-    <w:p>
-      <w:pPr>
-        <w:pStyle w:val="Nadpis3-borec"/>
-        <w:rPr>
-          <w:sz w:val="24"/>
-          <w:szCs w:val="24"/>
-        </w:rPr>
-      </w:pPr>
-      <w:r>
-        <w:t xml:space="preserve">Scénář </w:t>
-      </w:r>
-      <w:r>
-        <w:t>1</w:t>
-      </w:r>
-      <w:r>
-        <w:t xml:space="preserve"> – </w:t>
-      </w:r>
-      <w:r>
-        <w:t>Film</w:t>
-      </w:r>
-      <w:r>
-        <w:t xml:space="preserve"> </w:t>
-      </w:r>
-      <w:r>
-        <w:t xml:space="preserve">již </w:t>
-      </w:r>
-      <w:r>
-        <w:t>existuje</w:t>
-      </w:r>
-      <w:r>
-        <w:t xml:space="preserve"> v systému</w:t>
-      </w:r>
-    </w:p>
-    <w:p>
-      <w:pPr>
-        <w:pStyle w:val="Nadpis3-text"/>
-        <w:numPr>
-          <w:ilvl w:val="0"/>
-          <w:numId w:val="37"/>
-        </w:numPr>
-        <w:ind w:left="1980"/>
-      </w:pPr>
-      <w:r>
-        <w:t xml:space="preserve">Uživatel se pokusí </w:t>
-      </w:r>
-      <w:r>
-        <w:t>vložit do systému již existující film</w:t>
-      </w:r>
-    </w:p>
-    <w:p>
-      <w:pPr>
-        <w:pStyle w:val="Nadpis3-text"/>
-        <w:numPr>
-          <w:ilvl w:val="0"/>
-          <w:numId w:val="37"/>
-        </w:numPr>
-        <w:ind w:left="1980"/>
-      </w:pPr>
-      <w:r>
-        <w:t xml:space="preserve">Systém upozorní uživatele, že </w:t>
-      </w:r>
-      <w:r>
-        <w:t xml:space="preserve">film již </w:t>
-      </w:r>
-      <w:r>
-        <w:t xml:space="preserve">existuje, a proto </w:t>
-      </w:r>
-      <w:r>
-        <w:t>jej</w:t>
-      </w:r>
-      <w:r>
-        <w:t xml:space="preserve"> nemůže</w:t>
-      </w:r>
-      <w:r>
-        <w:t xml:space="preserve"> do systému vložit</w:t>
-      </w:r>
     </w:p>
     <w:p>
       <w:pPr>
@@ -581,7 +650,37 @@
           <w:szCs w:val="28"/>
           <w:lang w:val="cs-CZ"/>
         </w:rPr>
-        <w:t>UC04 – Přidání recenze k filmu</w:t>
+        <w:t>Přidaní nového filmu</w:t>
+      </w:r>
+      <w:r>
+        <w:rPr>
+          <w:b/>
+          <w:bCs/>
+          <w:sz w:val="28"/>
+          <w:szCs w:val="28"/>
+          <w:lang w:val="cs-CZ"/>
+        </w:rPr>
+        <w:t xml:space="preserve"> – (Movie</w:t>
+      </w:r>
+      <w:r>
+        <w:rPr>
+          <w:b/>
+          <w:bCs/>
+          <w:sz w:val="28"/>
+          <w:szCs w:val="28"/>
+          <w:lang w:val="cs-CZ"/>
+        </w:rPr>
+        <w:t xml:space="preserve"> Management</w:t>
+      </w:r>
+      <w:r>
+        <w:rPr>
+          <w:b/>
+          <w:bCs/>
+          <w:sz w:val="28"/>
+          <w:szCs w:val="28"/>
+          <w:lang w:val="cs-CZ"/>
+        </w:rPr>
+        <w:t>)</w:t>
       </w:r>
     </w:p>
     <w:p>
@@ -595,15 +694,9 @@
     <w:p>
       <w:pPr>
         <w:pStyle w:val="Nadpis2-text"/>
-        <w:rPr>
-          <w:lang w:val="en-GB"/>
-        </w:rPr>
-      </w:pPr>
-      <w:r>
-        <w:t xml:space="preserve">Uživatel je schopen </w:t>
-      </w:r>
-      <w:r>
-        <w:t>přidat do systému novou recenzi již k existujícímu filmu</w:t>
+      </w:pPr>
+      <w:r>
+        <w:t>Uživatel je schopen přidat do systému nový film.</w:t>
       </w:r>
     </w:p>
     <w:p>
@@ -611,18 +704,12 @@
         <w:pStyle w:val="Nadpis2-borec"/>
       </w:pPr>
       <w:r>
-        <w:t xml:space="preserve">Hlavní </w:t>
-      </w:r>
-      <w:r>
-        <w:t>aktér</w:t>
+        <w:t>Hlavní aktér</w:t>
       </w:r>
     </w:p>
     <w:p>
       <w:pPr>
         <w:pStyle w:val="Nadpis2-text"/>
-        <w:rPr>
-          <w:lang w:val="en-GB"/>
-        </w:rPr>
       </w:pPr>
       <w:r>
         <w:t>Uživatel</w:t>
@@ -662,6 +749,18 @@
     </w:p>
     <w:p>
       <w:pPr>
+        <w:pStyle w:val="Nadpis2-text"/>
+        <w:numPr>
+          <w:ilvl w:val="0"/>
+          <w:numId w:val="42"/>
+        </w:numPr>
+      </w:pPr>
+      <w:r>
+        <w:t>Uživatel musí mít roli administrátora</w:t>
+      </w:r>
+    </w:p>
+    <w:p>
+      <w:pPr>
         <w:pStyle w:val="Nadpis2-borec"/>
       </w:pPr>
       <w:r>
@@ -671,14 +770,68 @@
         <w:t xml:space="preserve"> - </w:t>
       </w:r>
       <w:r>
-        <w:t>úspěšné vložení</w:t>
-      </w:r>
-      <w:r>
-        <w:t xml:space="preserve"> recenze</w:t>
-      </w:r>
-      <w:r>
-        <w:t xml:space="preserve"> do systému</w:t>
-      </w:r>
+        <w:t>úspěšné vložení nového filmu do systému</w:t>
+      </w:r>
+    </w:p>
+    <w:p>
+      <w:pPr>
+        <w:pStyle w:val="Nadpis2-borec"/>
+        <w:numPr>
+          <w:ilvl w:val="0"/>
+          <w:numId w:val="0"/>
+        </w:numPr>
+      </w:pPr>
+    </w:p>
+    <w:p>
+      <w:pPr>
+        <w:pStyle w:val="Nadpis2-borec"/>
+      </w:pPr>
+      <w:r>
+        <w:t>Alternativní scénáře</w:t>
+      </w:r>
+    </w:p>
+    <w:p>
+      <w:pPr>
+        <w:pStyle w:val="Nadpis3-borec"/>
+        <w:rPr>
+          <w:sz w:val="24"/>
+          <w:szCs w:val="24"/>
+        </w:rPr>
+      </w:pPr>
+      <w:r>
+        <w:t>Scénář 1 – Film již existuje v systému</w:t>
+      </w:r>
+    </w:p>
+    <w:p>
+      <w:pPr>
+        <w:pStyle w:val="Nadpis3-text"/>
+        <w:numPr>
+          <w:ilvl w:val="0"/>
+          <w:numId w:val="37"/>
+        </w:numPr>
+        <w:ind w:left="1980"/>
+      </w:pPr>
+      <w:r>
+        <w:t>Uživatel se pokusí vložit do systému již existující film</w:t>
+      </w:r>
+    </w:p>
+    <w:p>
+      <w:pPr>
+        <w:pStyle w:val="Nadpis3-text"/>
+        <w:numPr>
+          <w:ilvl w:val="0"/>
+          <w:numId w:val="37"/>
+        </w:numPr>
+        <w:ind w:left="1980"/>
+      </w:pPr>
+      <w:r>
+        <w:t>Systém upozorní uživatele, že film již existuje, a proto jej nemůže do systému vložit</w:t>
+      </w:r>
+    </w:p>
+    <w:p>
+      <w:pPr>
+        <w:pStyle w:val="Nadpis2-borec"/>
+      </w:pPr>
       <w:r>
         <w:br w:type="page"/>
       </w:r>
@@ -707,7 +860,7 @@
           <w:lang w:val="cs-CZ"/>
         </w:rPr>
         <w:lastRenderedPageBreak/>
-        <w:t>UC0</w:t>
+        <w:t>Registrace</w:t>
       </w:r>
       <w:r>
         <w:rPr>
@@ -717,27 +870,7 @@
           <w:szCs w:val="28"/>
           <w:lang w:val="cs-CZ"/>
         </w:rPr>
-        <w:t>5</w:t>
-      </w:r>
-      <w:r>
-        <w:rPr>
-          <w:b/>
-          <w:bCs/>
-          <w:sz w:val="28"/>
-          <w:szCs w:val="28"/>
-          <w:lang w:val="cs-CZ"/>
-        </w:rPr>
-        <w:t xml:space="preserve"> – </w:t>
-      </w:r>
-      <w:r>
-        <w:rPr>
-          <w:b/>
-          <w:bCs/>
-          <w:sz w:val="28"/>
-          <w:szCs w:val="28"/>
-          <w:lang w:val="cs-CZ"/>
-        </w:rPr>
-        <w:t>Registrace</w:t>
+        <w:t xml:space="preserve"> – (Register)</w:t>
       </w:r>
     </w:p>
     <w:p>
@@ -770,10 +903,7 @@
         <w:pStyle w:val="Nadpis2-borec"/>
       </w:pPr>
       <w:r>
-        <w:t xml:space="preserve">Hlavní </w:t>
-      </w:r>
-      <w:r>
-        <w:t>aktér</w:t>
+        <w:t>Hlavní aktér</w:t>
       </w:r>
     </w:p>
     <w:p>
@@ -805,25 +935,13 @@
         <w:pStyle w:val="Nadpis2-borec"/>
       </w:pPr>
       <w:r>
-        <w:t>Hlavní scénáře</w:t>
-      </w:r>
-      <w:r>
-        <w:t xml:space="preserve"> - </w:t>
-      </w:r>
-      <w:r>
-        <w:t>úspěšn</w:t>
+        <w:t>Hlavní scénáře - úspěšn</w:t>
       </w:r>
       <w:r>
         <w:t>á</w:t>
       </w:r>
       <w:r>
-        <w:t xml:space="preserve"> </w:t>
-      </w:r>
-      <w:r>
-        <w:t>registrace uživatele</w:t>
-      </w:r>
-      <w:r>
-        <w:t xml:space="preserve"> do systému</w:t>
+        <w:t xml:space="preserve"> registrace uživatele do systému</w:t>
       </w:r>
     </w:p>
     <w:p>
@@ -852,16 +970,7 @@
         </w:rPr>
       </w:pPr>
       <w:r>
-        <w:t xml:space="preserve">Scénář </w:t>
-      </w:r>
-      <w:r>
-        <w:t>1</w:t>
-      </w:r>
-      <w:r>
-        <w:t xml:space="preserve"> – </w:t>
-      </w:r>
-      <w:r>
-        <w:t>Email je již v systému</w:t>
+        <w:t>Scénář 1 – Email je již v systému</w:t>
       </w:r>
     </w:p>
     <w:p>
@@ -873,10 +982,7 @@
         </w:numPr>
       </w:pPr>
       <w:r>
-        <w:t xml:space="preserve">Uživatel se pokusí </w:t>
-      </w:r>
-      <w:r>
-        <w:t>zaregistrovat do systému emailem, který je již v</w:t>
+        <w:t>Uživatel se pokusí zaregistrovat do systému emailem, který je již v</w:t>
       </w:r>
       <w:r>
         <w:t> </w:t>
@@ -894,10 +1000,7 @@
         </w:numPr>
       </w:pPr>
       <w:r>
-        <w:t xml:space="preserve">Systém upozorní uživatele, že </w:t>
-      </w:r>
-      <w:r>
-        <w:t xml:space="preserve">email </w:t>
+        <w:t xml:space="preserve">Systém upozorní uživatele, že email </w:t>
       </w:r>
       <w:r>
         <w:t>je již použit</w:t>
@@ -918,16 +1021,7 @@
         </w:rPr>
       </w:pPr>
       <w:r>
-        <w:t xml:space="preserve">Scénář </w:t>
-      </w:r>
-      <w:r>
-        <w:t>2</w:t>
-      </w:r>
-      <w:r>
-        <w:t xml:space="preserve"> – </w:t>
-      </w:r>
-      <w:r>
-        <w:t>Uživatelské jméno je již v systému</w:t>
+        <w:t>Scénář 2 – Uživatelské jméno je již v systému</w:t>
       </w:r>
     </w:p>
     <w:p>
@@ -939,10 +1033,7 @@
         </w:numPr>
       </w:pPr>
       <w:r>
-        <w:t xml:space="preserve">Uživatel se pokusí </w:t>
-      </w:r>
-      <w:r>
-        <w:t>zaregistrovat do systému uživatelským jménem, který je již v</w:t>
+        <w:t>Uživatel se pokusí zaregistrovat do systému uživatelským jménem, který je již v</w:t>
       </w:r>
       <w:r>
         <w:t> </w:t>
@@ -960,16 +1051,7 @@
         </w:numPr>
       </w:pPr>
       <w:r>
-        <w:t xml:space="preserve">Systém upozorní uživatele, že </w:t>
-      </w:r>
-      <w:r>
-        <w:t>uživatelské jméno je již použito</w:t>
-      </w:r>
-      <w:r>
-        <w:t xml:space="preserve">, a proto </w:t>
-      </w:r>
-      <w:r>
-        <w:t>se nemůže registrovat</w:t>
+        <w:t>Systém upozorní uživatele, že uživatelské jméno je již použito, a proto se nemůže registrovat</w:t>
       </w:r>
       <w:r>
         <w:br w:type="page"/>
@@ -999,7 +1081,7 @@
           <w:lang w:val="cs-CZ"/>
         </w:rPr>
         <w:lastRenderedPageBreak/>
-        <w:t>UC0</w:t>
+        <w:t>Přihlášení</w:t>
       </w:r>
       <w:r>
         <w:rPr>
@@ -1009,27 +1091,7 @@
           <w:szCs w:val="28"/>
           <w:lang w:val="cs-CZ"/>
         </w:rPr>
-        <w:t>6</w:t>
-      </w:r>
-      <w:r>
-        <w:rPr>
-          <w:b/>
-          <w:bCs/>
-          <w:sz w:val="28"/>
-          <w:szCs w:val="28"/>
-          <w:lang w:val="cs-CZ"/>
-        </w:rPr>
-        <w:t xml:space="preserve"> – </w:t>
-      </w:r>
-      <w:r>
-        <w:rPr>
-          <w:b/>
-          <w:bCs/>
-          <w:sz w:val="28"/>
-          <w:szCs w:val="28"/>
-          <w:lang w:val="cs-CZ"/>
-        </w:rPr>
-        <w:t>Přihlášení</w:t>
+        <w:t xml:space="preserve"> – (Log In)</w:t>
       </w:r>
     </w:p>
     <w:p>
@@ -1045,13 +1107,7 @@
         <w:pStyle w:val="Nadpis2-text"/>
       </w:pPr>
       <w:r>
-        <w:t xml:space="preserve">Uživatel je schopen se </w:t>
-      </w:r>
-      <w:r>
-        <w:t>přihlásit</w:t>
-      </w:r>
-      <w:r>
-        <w:t xml:space="preserve"> do systému, aby mohl vkládat recenze k filmům.</w:t>
+        <w:t>Uživatel je schopen se přihlásit do systému, aby mohl vkládat recenze k filmům.</w:t>
       </w:r>
     </w:p>
     <w:p>
@@ -1059,10 +1115,7 @@
         <w:pStyle w:val="Nadpis2-borec"/>
       </w:pPr>
       <w:r>
-        <w:t xml:space="preserve">Hlavní </w:t>
-      </w:r>
-      <w:r>
-        <w:t>aktér</w:t>
+        <w:t>Hlavní aktér</w:t>
       </w:r>
     </w:p>
     <w:p>
@@ -1098,25 +1151,7 @@
         <w:pStyle w:val="Nadpis2-borec"/>
       </w:pPr>
       <w:r>
-        <w:t>Hlavní scénáře</w:t>
-      </w:r>
-      <w:r>
-        <w:t xml:space="preserve"> - </w:t>
-      </w:r>
-      <w:r>
-        <w:t>úspěš</w:t>
-      </w:r>
-      <w:r>
-        <w:t>né</w:t>
-      </w:r>
-      <w:r>
-        <w:t xml:space="preserve"> </w:t>
-      </w:r>
-      <w:r>
-        <w:t>přihlášení uživatele</w:t>
-      </w:r>
-      <w:r>
-        <w:t xml:space="preserve"> do systému</w:t>
+        <w:t>Hlavní scénáře - úspěšné přihlášení uživatele do systému</w:t>
       </w:r>
     </w:p>
     <w:p>
@@ -1145,13 +1180,7 @@
         </w:rPr>
       </w:pPr>
       <w:r>
-        <w:t xml:space="preserve">Scénář </w:t>
-      </w:r>
-      <w:r>
-        <w:t>1</w:t>
-      </w:r>
-      <w:r>
-        <w:t xml:space="preserve"> – </w:t>
+        <w:t xml:space="preserve">Scénář 1 – </w:t>
       </w:r>
       <w:r>
         <w:t>Uživatelské jméno není v systému</w:t>
@@ -1213,10 +1242,7 @@
         <w:t>neexistuje v systému</w:t>
       </w:r>
       <w:r>
-        <w:t xml:space="preserve">, a proto </w:t>
-      </w:r>
-      <w:r>
-        <w:t xml:space="preserve">se nemůže </w:t>
+        <w:t xml:space="preserve">, a proto se nemůže </w:t>
       </w:r>
       <w:r>
         <w:t>přihlásit</w:t>
@@ -1231,13 +1257,7 @@
         </w:rPr>
       </w:pPr>
       <w:r>
-        <w:t xml:space="preserve">Scénář </w:t>
-      </w:r>
-      <w:r>
-        <w:t>2</w:t>
-      </w:r>
-      <w:r>
-        <w:t xml:space="preserve"> – </w:t>
+        <w:t xml:space="preserve">Scénář 2 – </w:t>
       </w:r>
       <w:r>
         <w:t>Uživatel zadá špatné heslo</w:t>
@@ -1262,31 +1282,7 @@
           <w:szCs w:val="24"/>
           <w:lang w:val="cs-CZ"/>
         </w:rPr>
-        <w:t xml:space="preserve">Uživatel se pokusí přihlásit do systému </w:t>
-      </w:r>
-      <w:r>
-        <w:rPr>
-          <w:sz w:val="24"/>
-          <w:szCs w:val="24"/>
-          <w:lang w:val="cs-CZ"/>
-        </w:rPr>
-        <w:t>špatným heslem</w:t>
-      </w:r>
-      <w:r>
-        <w:rPr>
-          <w:sz w:val="24"/>
-          <w:szCs w:val="24"/>
-          <w:lang w:val="cs-CZ"/>
-        </w:rPr>
-        <w:t>, kter</w:t>
-      </w:r>
-      <w:r>
-        <w:rPr>
-          <w:sz w:val="24"/>
-          <w:szCs w:val="24"/>
-          <w:lang w:val="cs-CZ"/>
-        </w:rPr>
-        <w:t>é nepatří k danému účtu</w:t>
+        <w:t>Uživatel se pokusí přihlásit do systému špatným heslem, které nepatří k danému účtu</w:t>
       </w:r>
     </w:p>
     <w:p>
@@ -1304,10 +1300,7 @@
         <w:t>zadané heslo je špatné</w:t>
       </w:r>
       <w:r>
-        <w:t xml:space="preserve">, a proto </w:t>
-      </w:r>
-      <w:r>
-        <w:t xml:space="preserve">se nemůže </w:t>
+        <w:t xml:space="preserve">, a proto se nemůže </w:t>
       </w:r>
       <w:r>
         <w:t>přihlásit</w:t>

</xml_diff>